<commit_message>
zhilian first page analysis
</commit_message>
<xml_diff>
--- a/zhilian/job_spider.docx
+++ b/zhilian/job_spider.docx
@@ -461,12 +461,19 @@
         <w:t>模拟网络请求很容易一次性拿到所有数据。</w:t>
       </w:r>
     </w:p>
+    <w:p/>
     <w:p>
       <w:pPr>
         <w:rPr>
-          <w:rFonts w:hint="eastAsia"/>
+          <w:b/>
         </w:rPr>
       </w:pPr>
+      <w:r>
+        <w:rPr>
+          <w:b/>
+        </w:rPr>
+        <w:t>智联招聘数据分析师职位</w:t>
+      </w:r>
     </w:p>
     <w:p>
       <w:pPr>
@@ -474,41 +481,25 @@
           <w:b/>
         </w:rPr>
       </w:pPr>
-      <w:r>
+    </w:p>
+    <w:p>
+      <w:pPr>
         <w:rPr>
           <w:b/>
         </w:rPr>
-        <w:t>智联招聘数据分析师职位</w:t>
-      </w:r>
-    </w:p>
-    <w:p>
-      <w:pPr>
-        <w:rPr>
-          <w:rFonts w:hint="eastAsia"/>
+      </w:pPr>
+      <w:r>
+        <w:rPr>
           <w:b/>
         </w:rPr>
-      </w:pPr>
-    </w:p>
-    <w:p>
-      <w:pPr>
-        <w:rPr>
-          <w:b/>
-        </w:rPr>
-      </w:pPr>
-      <w:r>
-        <w:rPr>
-          <w:b/>
-        </w:rPr>
         <w:t>请求分析：</w:t>
       </w:r>
     </w:p>
     <w:p>
-      <w:pPr>
-        <w:rPr>
-          <w:rFonts w:hint="eastAsia"/>
-        </w:rPr>
-      </w:pPr>
-      <w:r>
+      <w:r>
+        <w:rPr>
+          <w:noProof/>
+        </w:rPr>
         <w:drawing>
           <wp:inline distT="0" distB="0" distL="0" distR="0" wp14:anchorId="0E561AB7" wp14:editId="72DA3967">
             <wp:extent cx="5270500" cy="1179830"/>
@@ -548,11 +539,6 @@
     </w:p>
     <w:p/>
     <w:p>
-      <w:pPr>
-        <w:rPr>
-          <w:rFonts w:hint="eastAsia"/>
-        </w:rPr>
-      </w:pPr>
       <w:r>
         <w:t>1</w:t>
       </w:r>
@@ -723,6 +709,9 @@
     </w:p>
     <w:p>
       <w:r>
+        <w:rPr>
+          <w:noProof/>
+        </w:rPr>
         <w:lastRenderedPageBreak/>
         <w:drawing>
           <wp:inline distT="0" distB="0" distL="0" distR="0" wp14:anchorId="6D3D5F76" wp14:editId="48B2F77C">
@@ -764,6 +753,9 @@
     <w:p/>
     <w:p>
       <w:r>
+        <w:rPr>
+          <w:noProof/>
+        </w:rPr>
         <w:drawing>
           <wp:inline distT="0" distB="0" distL="0" distR="0" wp14:anchorId="79350734" wp14:editId="49772774">
             <wp:extent cx="5270500" cy="3599180"/>
@@ -801,20 +793,12 @@
         </w:drawing>
       </w:r>
     </w:p>
-    <w:p>
-      <w:pPr>
-        <w:rPr>
-          <w:rFonts w:hint="eastAsia"/>
-        </w:rPr>
-      </w:pPr>
-    </w:p>
-    <w:p>
-      <w:pPr>
-        <w:rPr>
-          <w:rFonts w:hint="eastAsia"/>
-        </w:rPr>
-      </w:pPr>
-      <w:r>
+    <w:p/>
+    <w:p>
+      <w:r>
+        <w:rPr>
+          <w:noProof/>
+        </w:rPr>
         <w:drawing>
           <wp:inline distT="0" distB="0" distL="0" distR="0" wp14:anchorId="2E2E601B" wp14:editId="6B015416">
             <wp:extent cx="5270500" cy="3706495"/>
@@ -998,12 +982,10 @@
       </w:r>
     </w:p>
     <w:p>
-      <w:pPr>
-        <w:rPr>
-          <w:rFonts w:hint="eastAsia"/>
-        </w:rPr>
-      </w:pPr>
-      <w:r>
+      <w:r>
+        <w:rPr>
+          <w:noProof/>
+        </w:rPr>
         <w:drawing>
           <wp:inline distT="0" distB="0" distL="0" distR="0" wp14:anchorId="0B6BC078" wp14:editId="080AFD68">
             <wp:extent cx="5270500" cy="3736340"/>
@@ -1041,13 +1023,7 @@
         </w:drawing>
       </w:r>
     </w:p>
-    <w:p>
-      <w:pPr>
-        <w:rPr>
-          <w:rFonts w:hint="eastAsia"/>
-        </w:rPr>
-      </w:pPr>
-    </w:p>
+    <w:p/>
     <w:p>
       <w:r>
         <w:t>4</w:t>
@@ -1285,12 +1261,10 @@
       </w:r>
     </w:p>
     <w:p>
-      <w:pPr>
-        <w:rPr>
-          <w:rFonts w:hint="eastAsia"/>
-        </w:rPr>
-      </w:pPr>
-      <w:r>
+      <w:r>
+        <w:rPr>
+          <w:noProof/>
+        </w:rPr>
         <w:drawing>
           <wp:inline distT="0" distB="0" distL="0" distR="0" wp14:anchorId="2DA2C735" wp14:editId="2A127151">
             <wp:extent cx="5270500" cy="1943735"/>
@@ -1363,6 +1337,9 @@
     </w:p>
     <w:p>
       <w:r>
+        <w:rPr>
+          <w:noProof/>
+        </w:rPr>
         <w:drawing>
           <wp:inline distT="0" distB="0" distL="0" distR="0" wp14:anchorId="4D221CB4" wp14:editId="2C7EE25B">
             <wp:extent cx="5270500" cy="2646045"/>
@@ -1401,12 +1378,10 @@
       </w:r>
     </w:p>
     <w:p>
-      <w:pPr>
-        <w:rPr>
-          <w:rFonts w:hint="eastAsia"/>
-        </w:rPr>
-      </w:pPr>
-      <w:r>
+      <w:r>
+        <w:rPr>
+          <w:noProof/>
+        </w:rPr>
         <w:drawing>
           <wp:inline distT="0" distB="0" distL="0" distR="0" wp14:anchorId="0919BBBB" wp14:editId="39AF7074">
             <wp:extent cx="5270500" cy="829310"/>
@@ -1445,11 +1420,6 @@
       </w:r>
     </w:p>
     <w:p>
-      <w:pPr>
-        <w:rPr>
-          <w:rFonts w:hint="eastAsia"/>
-        </w:rPr>
-      </w:pPr>
       <w:r>
         <w:t>其中常用的</w:t>
       </w:r>
@@ -1622,13 +1592,7 @@
         <w:t>。</w:t>
       </w:r>
     </w:p>
-    <w:p>
-      <w:pPr>
-        <w:rPr>
-          <w:rFonts w:hint="eastAsia"/>
-        </w:rPr>
-      </w:pPr>
-    </w:p>
+    <w:p/>
     <w:p>
       <w:pPr>
         <w:rPr>
@@ -1756,11 +1720,11 @@
       <w:pPr>
         <w:pStyle w:val="a4"/>
         <w:ind w:left="360" w:firstLineChars="0" w:firstLine="0"/>
-        <w:rPr>
-          <w:rFonts w:hint="eastAsia"/>
-        </w:rPr>
       </w:pPr>
       <w:r>
+        <w:rPr>
+          <w:noProof/>
+        </w:rPr>
         <w:drawing>
           <wp:inline distT="0" distB="0" distL="0" distR="0" wp14:anchorId="5C5308C3" wp14:editId="658EFD2A">
             <wp:extent cx="5270500" cy="2599055"/>
@@ -1799,11 +1763,6 @@
       </w:r>
     </w:p>
     <w:p>
-      <w:pPr>
-        <w:rPr>
-          <w:rFonts w:hint="eastAsia"/>
-        </w:rPr>
-      </w:pPr>
       <w:proofErr w:type="spellStart"/>
       <w:r>
         <w:t>url</w:t>
@@ -1814,11 +1773,6 @@
       </w:r>
     </w:p>
     <w:p>
-      <w:pPr>
-        <w:rPr>
-          <w:rFonts w:hint="eastAsia"/>
-        </w:rPr>
-      </w:pPr>
       <w:r>
         <w:t>https://fe-api.zhaopin.com/c/i/sou?pageSize=90&amp;cityId=489&amp;workExperience=-1&amp;education=-1&amp;companyType=-1&amp;employmentType=-1&amp;jobWelfareTag=-1&amp;kw=%E6%95%B0%E6%8D%AE%E5%88%86%E6%9E%90%E5%B8%88&amp;kt=3&amp;at=9891ae6a861849db9c0ef8ab23557b17&amp;rt=fe4cf28a0974486b9b410959740c28d3&amp;_v=0.55651002&amp;userCode=1006555709&amp;x-zp-page-request-id=6bd65331ad5f4c12a06661692f4de5c1-1545118607392-116050</w:t>
       </w:r>
@@ -2024,12 +1978,10 @@
       </w:r>
     </w:p>
     <w:p>
-      <w:pPr>
-        <w:rPr>
-          <w:rFonts w:hint="eastAsia"/>
-        </w:rPr>
-      </w:pPr>
-      <w:r>
+      <w:r>
+        <w:rPr>
+          <w:noProof/>
+        </w:rPr>
         <w:drawing>
           <wp:inline distT="0" distB="0" distL="0" distR="0" wp14:anchorId="6BA483A9" wp14:editId="6CE19D34">
             <wp:extent cx="5270500" cy="1693545"/>
@@ -2067,13 +2019,7 @@
         </w:drawing>
       </w:r>
     </w:p>
-    <w:p>
-      <w:pPr>
-        <w:rPr>
-          <w:rFonts w:hint="eastAsia"/>
-        </w:rPr>
-      </w:pPr>
-    </w:p>
+    <w:p/>
     <w:p>
       <w:r>
         <w:rPr>
@@ -2287,6 +2233,9 @@
     </w:p>
     <w:p>
       <w:r>
+        <w:rPr>
+          <w:noProof/>
+        </w:rPr>
         <w:drawing>
           <wp:inline distT="0" distB="0" distL="0" distR="0" wp14:anchorId="21E8F685" wp14:editId="64B2DE2D">
             <wp:extent cx="5270500" cy="3589655"/>
@@ -2325,12 +2274,10 @@
       </w:r>
     </w:p>
     <w:p>
-      <w:pPr>
-        <w:rPr>
-          <w:rFonts w:hint="eastAsia"/>
-        </w:rPr>
-      </w:pPr>
-      <w:r>
+      <w:r>
+        <w:rPr>
+          <w:noProof/>
+        </w:rPr>
         <w:drawing>
           <wp:inline distT="0" distB="0" distL="0" distR="0" wp14:anchorId="7C529963" wp14:editId="1B3B3528">
             <wp:extent cx="5270500" cy="641985"/>
@@ -2370,6 +2317,9 @@
     </w:p>
     <w:p>
       <w:r>
+        <w:rPr>
+          <w:noProof/>
+        </w:rPr>
         <w:drawing>
           <wp:inline distT="0" distB="0" distL="0" distR="0" wp14:anchorId="0D50A039" wp14:editId="64AA516A">
             <wp:extent cx="5270500" cy="859155"/>
@@ -2454,7 +2404,6 @@
         <w:t>获取到并且存到了文件中。</w:t>
       </w:r>
     </w:p>
-    <w:p/>
     <w:p>
       <w:pPr>
         <w:rPr>
@@ -2462,8 +2411,27 @@
         </w:rPr>
       </w:pPr>
       <w:bookmarkStart w:id="0" w:name="_GoBack"/>
-      <w:bookmarkEnd w:id="0"/>
-    </w:p>
+      <w:r>
+        <w:rPr>
+          <w:rFonts w:hint="eastAsia"/>
+        </w:rPr>
+        <w:t>完整</w:t>
+      </w:r>
+      <w:r>
+        <w:t>代码和分析：</w:t>
+      </w:r>
+      <w:hyperlink r:id="rId18" w:history="1">
+        <w:r>
+          <w:rPr>
+            <w:rStyle w:val="a3"/>
+            <w:rFonts w:hint="eastAsia"/>
+          </w:rPr>
+          <w:t>查看</w:t>
+        </w:r>
+      </w:hyperlink>
+    </w:p>
+    <w:bookmarkEnd w:id="0"/>
+    <w:p/>
     <w:p>
       <w:pPr>
         <w:rPr>
@@ -2487,7 +2455,6 @@
     <w:p>
       <w:pPr>
         <w:rPr>
-          <w:rFonts w:hint="eastAsia"/>
           <w:b/>
         </w:rPr>
       </w:pPr>
@@ -2542,9 +2509,6 @@
       <w:pPr>
         <w:pStyle w:val="a4"/>
         <w:ind w:left="360" w:firstLineChars="0" w:firstLine="0"/>
-        <w:rPr>
-          <w:rFonts w:hint="eastAsia"/>
-        </w:rPr>
       </w:pPr>
     </w:p>
     <w:sectPr>

</xml_diff>